<commit_message>
Sub-minuend is greater than subtrahend
</commit_message>
<xml_diff>
--- a/Submission/CO_Submission.docx
+++ b/Submission/CO_Submission.docx
@@ -4,6 +4,7 @@
   <w:body>
     <w:p>
       <w:pPr>
+        <w:spacing w:line="240" w:lineRule="auto"/>
         <w:rPr>
           <w:sz w:val="56"/>
           <w:szCs w:val="56"/>
@@ -21,15 +22,17 @@
     </w:p>
     <w:p>
       <w:pPr>
-        <w:rPr>
-          <w:sz w:val="28"/>
-          <w:szCs w:val="28"/>
-          <w:lang w:val="en-US"/>
-        </w:rPr>
-      </w:pPr>
-    </w:p>
-    <w:p>
-      <w:pPr>
+        <w:spacing w:line="240" w:lineRule="auto"/>
+        <w:rPr>
+          <w:sz w:val="28"/>
+          <w:szCs w:val="28"/>
+          <w:lang w:val="en-US"/>
+        </w:rPr>
+      </w:pPr>
+    </w:p>
+    <w:p>
+      <w:pPr>
+        <w:spacing w:line="240" w:lineRule="auto"/>
         <w:rPr>
           <w:sz w:val="28"/>
           <w:szCs w:val="28"/>
@@ -50,18 +53,30 @@
           <w:szCs w:val="28"/>
           <w:lang w:val="en-US"/>
         </w:rPr>
-        <w:t>Addition of two 8 bit numbers having 16 bit sum.</w:t>
-      </w:r>
-    </w:p>
-    <w:p>
-      <w:pPr>
-        <w:rPr>
-          <w:lang w:val="en-US"/>
-        </w:rPr>
-      </w:pPr>
-    </w:p>
-    <w:p>
-      <w:pPr>
+        <w:t xml:space="preserve">Addition of two </w:t>
+      </w:r>
+      <w:proofErr w:type="gramStart"/>
+      <w:r>
+        <w:rPr>
+          <w:sz w:val="28"/>
+          <w:szCs w:val="28"/>
+          <w:lang w:val="en-US"/>
+        </w:rPr>
+        <w:t>8 bit</w:t>
+      </w:r>
+      <w:proofErr w:type="gramEnd"/>
+      <w:r>
+        <w:rPr>
+          <w:sz w:val="28"/>
+          <w:szCs w:val="28"/>
+          <w:lang w:val="en-US"/>
+        </w:rPr>
+        <w:t xml:space="preserve"> numbers having 16 bit sum.</w:t>
+      </w:r>
+    </w:p>
+    <w:p>
+      <w:pPr>
+        <w:spacing w:line="240" w:lineRule="auto"/>
         <w:rPr>
           <w:lang w:val="en-US"/>
         </w:rPr>
@@ -75,34 +90,59 @@
     </w:p>
     <w:p>
       <w:pPr>
-        <w:rPr>
-          <w:lang w:val="en-US"/>
-        </w:rPr>
-      </w:pPr>
-      <w:r>
-        <w:rPr>
-          <w:lang w:val="en-US"/>
-        </w:rPr>
-        <w:tab/>
-        <w:t xml:space="preserve">   LXI H,C050</w:t>
-      </w:r>
-    </w:p>
-    <w:p>
-      <w:pPr>
-        <w:rPr>
-          <w:lang w:val="en-US"/>
-        </w:rPr>
-      </w:pPr>
-      <w:r>
-        <w:rPr>
-          <w:lang w:val="en-US"/>
-        </w:rPr>
-        <w:tab/>
-        <w:t xml:space="preserve">   MOV A,M</w:t>
-      </w:r>
-    </w:p>
-    <w:p>
-      <w:pPr>
+        <w:spacing w:line="240" w:lineRule="auto"/>
+        <w:rPr>
+          <w:lang w:val="en-US"/>
+        </w:rPr>
+      </w:pPr>
+      <w:r>
+        <w:rPr>
+          <w:lang w:val="en-US"/>
+        </w:rPr>
+        <w:tab/>
+        <w:t xml:space="preserve">   LXI </w:t>
+      </w:r>
+      <w:proofErr w:type="gramStart"/>
+      <w:r>
+        <w:rPr>
+          <w:lang w:val="en-US"/>
+        </w:rPr>
+        <w:t>H,C</w:t>
+      </w:r>
+      <w:proofErr w:type="gramEnd"/>
+      <w:r>
+        <w:rPr>
+          <w:lang w:val="en-US"/>
+        </w:rPr>
+        <w:t>050</w:t>
+      </w:r>
+    </w:p>
+    <w:p>
+      <w:pPr>
+        <w:spacing w:line="240" w:lineRule="auto"/>
+        <w:rPr>
+          <w:lang w:val="en-US"/>
+        </w:rPr>
+      </w:pPr>
+      <w:r>
+        <w:rPr>
+          <w:lang w:val="en-US"/>
+        </w:rPr>
+        <w:tab/>
+        <w:t xml:space="preserve">   MOV </w:t>
+      </w:r>
+      <w:proofErr w:type="gramStart"/>
+      <w:r>
+        <w:rPr>
+          <w:lang w:val="en-US"/>
+        </w:rPr>
+        <w:t>A,M</w:t>
+      </w:r>
+      <w:proofErr w:type="gramEnd"/>
+    </w:p>
+    <w:p>
+      <w:pPr>
+        <w:spacing w:line="240" w:lineRule="auto"/>
         <w:rPr>
           <w:lang w:val="en-US"/>
         </w:rPr>
@@ -117,6 +157,7 @@
     </w:p>
     <w:p>
       <w:pPr>
+        <w:spacing w:line="240" w:lineRule="auto"/>
         <w:rPr>
           <w:lang w:val="en-US"/>
         </w:rPr>
@@ -131,6 +172,7 @@
     </w:p>
     <w:p>
       <w:pPr>
+        <w:spacing w:line="240" w:lineRule="auto"/>
         <w:rPr>
           <w:lang w:val="en-US"/>
         </w:rPr>
@@ -145,6 +187,7 @@
     </w:p>
     <w:p>
       <w:pPr>
+        <w:spacing w:line="240" w:lineRule="auto"/>
         <w:rPr>
           <w:lang w:val="en-US"/>
         </w:rPr>
@@ -159,13 +202,15 @@
     </w:p>
     <w:p>
       <w:pPr>
-        <w:rPr>
-          <w:lang w:val="en-US"/>
-        </w:rPr>
-      </w:pPr>
-    </w:p>
-    <w:p>
-      <w:pPr>
+        <w:spacing w:line="240" w:lineRule="auto"/>
+        <w:rPr>
+          <w:lang w:val="en-US"/>
+        </w:rPr>
+      </w:pPr>
+    </w:p>
+    <w:p>
+      <w:pPr>
+        <w:spacing w:line="240" w:lineRule="auto"/>
         <w:rPr>
           <w:lang w:val="en-US"/>
         </w:rPr>
@@ -179,6 +224,7 @@
     </w:p>
     <w:p>
       <w:pPr>
+        <w:spacing w:line="240" w:lineRule="auto"/>
         <w:rPr>
           <w:lang w:val="en-US"/>
         </w:rPr>
@@ -189,6 +235,341 @@
         </w:rPr>
         <w:t># DB 55H,66H</w:t>
       </w:r>
+    </w:p>
+    <w:p>
+      <w:pPr>
+        <w:spacing w:line="240" w:lineRule="auto"/>
+        <w:rPr>
+          <w:lang w:val="en-US"/>
+        </w:rPr>
+      </w:pPr>
+    </w:p>
+    <w:p>
+      <w:pPr>
+        <w:spacing w:line="240" w:lineRule="auto"/>
+        <w:rPr>
+          <w:sz w:val="28"/>
+          <w:szCs w:val="28"/>
+          <w:lang w:val="en-US"/>
+        </w:rPr>
+      </w:pPr>
+      <w:r>
+        <w:rPr>
+          <w:sz w:val="28"/>
+          <w:szCs w:val="28"/>
+          <w:lang w:val="en-US"/>
+        </w:rPr>
+        <w:t xml:space="preserve">2. </w:t>
+      </w:r>
+      <w:r>
+        <w:rPr>
+          <w:sz w:val="28"/>
+          <w:szCs w:val="28"/>
+          <w:lang w:val="en-US"/>
+        </w:rPr>
+        <w:t xml:space="preserve">Subtraction of two </w:t>
+      </w:r>
+      <w:proofErr w:type="gramStart"/>
+      <w:r>
+        <w:rPr>
+          <w:sz w:val="28"/>
+          <w:szCs w:val="28"/>
+          <w:lang w:val="en-US"/>
+        </w:rPr>
+        <w:t>8 bit</w:t>
+      </w:r>
+      <w:proofErr w:type="gramEnd"/>
+      <w:r>
+        <w:rPr>
+          <w:sz w:val="28"/>
+          <w:szCs w:val="28"/>
+          <w:lang w:val="en-US"/>
+        </w:rPr>
+        <w:t xml:space="preserve"> numbers (Single program should satisfy the following cases)</w:t>
+      </w:r>
+    </w:p>
+    <w:p>
+      <w:pPr>
+        <w:spacing w:line="240" w:lineRule="auto"/>
+        <w:rPr>
+          <w:sz w:val="28"/>
+          <w:szCs w:val="28"/>
+          <w:lang w:val="en-US"/>
+        </w:rPr>
+      </w:pPr>
+    </w:p>
+    <w:p>
+      <w:pPr>
+        <w:spacing w:line="240" w:lineRule="auto"/>
+        <w:rPr>
+          <w:sz w:val="28"/>
+          <w:szCs w:val="28"/>
+          <w:lang w:val="en-US"/>
+        </w:rPr>
+      </w:pPr>
+      <w:r>
+        <w:rPr>
+          <w:sz w:val="28"/>
+          <w:szCs w:val="28"/>
+          <w:lang w:val="en-US"/>
+        </w:rPr>
+        <w:t>Case:1 When minuend is greater than subtrahend</w:t>
+      </w:r>
+    </w:p>
+    <w:p>
+      <w:pPr>
+        <w:spacing w:line="240" w:lineRule="auto"/>
+        <w:rPr>
+          <w:lang w:val="en-US"/>
+        </w:rPr>
+      </w:pPr>
+      <w:r>
+        <w:rPr>
+          <w:lang w:val="en-US"/>
+        </w:rPr>
+        <w:t># BEGIN 0000H</w:t>
+      </w:r>
+    </w:p>
+    <w:p>
+      <w:pPr>
+        <w:spacing w:line="240" w:lineRule="auto"/>
+        <w:rPr>
+          <w:lang w:val="en-US"/>
+        </w:rPr>
+      </w:pPr>
+      <w:r>
+        <w:rPr>
+          <w:lang w:val="en-US"/>
+        </w:rPr>
+        <w:tab/>
+        <w:t xml:space="preserve">   MVI A, 66H</w:t>
+      </w:r>
+    </w:p>
+    <w:p>
+      <w:pPr>
+        <w:spacing w:line="240" w:lineRule="auto"/>
+        <w:rPr>
+          <w:lang w:val="en-US"/>
+        </w:rPr>
+      </w:pPr>
+      <w:r>
+        <w:rPr>
+          <w:lang w:val="en-US"/>
+        </w:rPr>
+        <w:tab/>
+        <w:t xml:space="preserve">   MVI B, 55H</w:t>
+      </w:r>
+    </w:p>
+    <w:p>
+      <w:pPr>
+        <w:spacing w:line="240" w:lineRule="auto"/>
+        <w:rPr>
+          <w:lang w:val="en-US"/>
+        </w:rPr>
+      </w:pPr>
+      <w:r>
+        <w:rPr>
+          <w:lang w:val="en-US"/>
+        </w:rPr>
+        <w:tab/>
+        <w:t>CMP B</w:t>
+      </w:r>
+    </w:p>
+    <w:p>
+      <w:pPr>
+        <w:spacing w:line="240" w:lineRule="auto"/>
+        <w:rPr>
+          <w:lang w:val="en-US"/>
+        </w:rPr>
+      </w:pPr>
+      <w:r>
+        <w:rPr>
+          <w:lang w:val="en-US"/>
+        </w:rPr>
+        <w:tab/>
+        <w:t xml:space="preserve">   JC LABEL</w:t>
+      </w:r>
+    </w:p>
+    <w:p>
+      <w:pPr>
+        <w:spacing w:line="240" w:lineRule="auto"/>
+        <w:rPr>
+          <w:lang w:val="en-US"/>
+        </w:rPr>
+      </w:pPr>
+      <w:r>
+        <w:rPr>
+          <w:lang w:val="en-US"/>
+        </w:rPr>
+        <w:tab/>
+        <w:t xml:space="preserve">   SUB B</w:t>
+      </w:r>
+    </w:p>
+    <w:p>
+      <w:pPr>
+        <w:spacing w:line="240" w:lineRule="auto"/>
+        <w:rPr>
+          <w:lang w:val="en-US"/>
+        </w:rPr>
+      </w:pPr>
+      <w:r>
+        <w:rPr>
+          <w:lang w:val="en-US"/>
+        </w:rPr>
+        <w:tab/>
+        <w:t xml:space="preserve">   STA C052</w:t>
+      </w:r>
+    </w:p>
+    <w:p>
+      <w:pPr>
+        <w:spacing w:line="240" w:lineRule="auto"/>
+        <w:rPr>
+          <w:lang w:val="en-US"/>
+        </w:rPr>
+      </w:pPr>
+      <w:r>
+        <w:rPr>
+          <w:lang w:val="en-US"/>
+        </w:rPr>
+        <w:tab/>
+        <w:t xml:space="preserve">   HLT</w:t>
+      </w:r>
+    </w:p>
+    <w:p>
+      <w:pPr>
+        <w:spacing w:line="240" w:lineRule="auto"/>
+        <w:rPr>
+          <w:lang w:val="en-US"/>
+        </w:rPr>
+      </w:pPr>
+    </w:p>
+    <w:p>
+      <w:pPr>
+        <w:spacing w:line="240" w:lineRule="auto"/>
+        <w:rPr>
+          <w:lang w:val="en-US"/>
+        </w:rPr>
+      </w:pPr>
+      <w:r>
+        <w:rPr>
+          <w:lang w:val="en-US"/>
+        </w:rPr>
+        <w:t>LABEL:</w:t>
+      </w:r>
+    </w:p>
+    <w:p>
+      <w:pPr>
+        <w:spacing w:line="240" w:lineRule="auto"/>
+        <w:rPr>
+          <w:lang w:val="en-US"/>
+        </w:rPr>
+      </w:pPr>
+      <w:r>
+        <w:rPr>
+          <w:lang w:val="en-US"/>
+        </w:rPr>
+        <w:tab/>
+        <w:t>SUB B</w:t>
+      </w:r>
+    </w:p>
+    <w:p>
+      <w:pPr>
+        <w:spacing w:line="240" w:lineRule="auto"/>
+        <w:rPr>
+          <w:lang w:val="en-US"/>
+        </w:rPr>
+      </w:pPr>
+      <w:r>
+        <w:rPr>
+          <w:lang w:val="en-US"/>
+        </w:rPr>
+        <w:tab/>
+        <w:t>CMA</w:t>
+      </w:r>
+    </w:p>
+    <w:p>
+      <w:pPr>
+        <w:spacing w:line="240" w:lineRule="auto"/>
+        <w:rPr>
+          <w:lang w:val="en-US"/>
+        </w:rPr>
+      </w:pPr>
+      <w:r>
+        <w:rPr>
+          <w:lang w:val="en-US"/>
+        </w:rPr>
+        <w:tab/>
+        <w:t>INR A</w:t>
+      </w:r>
+    </w:p>
+    <w:p>
+      <w:pPr>
+        <w:spacing w:line="240" w:lineRule="auto"/>
+        <w:rPr>
+          <w:lang w:val="en-US"/>
+        </w:rPr>
+      </w:pPr>
+      <w:r>
+        <w:rPr>
+          <w:lang w:val="en-US"/>
+        </w:rPr>
+        <w:lastRenderedPageBreak/>
+        <w:tab/>
+        <w:t>STA C052h</w:t>
+      </w:r>
+    </w:p>
+    <w:p>
+      <w:pPr>
+        <w:spacing w:line="240" w:lineRule="auto"/>
+        <w:rPr>
+          <w:lang w:val="en-US"/>
+        </w:rPr>
+      </w:pPr>
+      <w:r>
+        <w:rPr>
+          <w:lang w:val="en-US"/>
+        </w:rPr>
+        <w:tab/>
+        <w:t>HLT</w:t>
+      </w:r>
+    </w:p>
+    <w:p>
+      <w:pPr>
+        <w:spacing w:line="240" w:lineRule="auto"/>
+        <w:rPr>
+          <w:sz w:val="28"/>
+          <w:szCs w:val="28"/>
+          <w:lang w:val="en-US"/>
+        </w:rPr>
+      </w:pPr>
+    </w:p>
+    <w:p>
+      <w:pPr>
+        <w:spacing w:line="240" w:lineRule="auto"/>
+        <w:rPr>
+          <w:sz w:val="28"/>
+          <w:szCs w:val="28"/>
+          <w:lang w:val="en-US"/>
+        </w:rPr>
+      </w:pPr>
+      <w:r>
+        <w:rPr>
+          <w:sz w:val="28"/>
+          <w:szCs w:val="28"/>
+          <w:lang w:val="en-US"/>
+        </w:rPr>
+        <w:t>Case 2: When minuend is smaller than subtrahend</w:t>
+      </w:r>
+    </w:p>
+    <w:p>
+      <w:pPr>
+        <w:spacing w:line="240" w:lineRule="auto"/>
+        <w:rPr>
+          <w:sz w:val="28"/>
+          <w:szCs w:val="28"/>
+          <w:lang w:val="en-US"/>
+        </w:rPr>
+      </w:pPr>
     </w:p>
     <w:sectPr>
       <w:pgSz w:w="11906" w:h="16838"/>

</xml_diff>

<commit_message>
Sub-minuend is less than subtrahend
</commit_message>
<xml_diff>
--- a/Submission/CO_Submission.docx
+++ b/Submission/CO_Submission.docx
@@ -53,240 +53,437 @@
           <w:szCs w:val="28"/>
           <w:lang w:val="en-US"/>
         </w:rPr>
-        <w:t xml:space="preserve">Addition of two </w:t>
-      </w:r>
-      <w:proofErr w:type="gramStart"/>
-      <w:r>
+        <w:t>Addition of two 8 bit numbers having 16 bit sum.</w:t>
+      </w:r>
+    </w:p>
+    <w:p>
+      <w:pPr>
+        <w:spacing w:line="240" w:lineRule="auto"/>
+        <w:rPr>
+          <w:lang w:val="en-US"/>
+        </w:rPr>
+      </w:pPr>
+      <w:r>
+        <w:rPr>
+          <w:lang w:val="en-US"/>
+        </w:rPr>
+        <w:t># BEGIN 0000H</w:t>
+      </w:r>
+    </w:p>
+    <w:p>
+      <w:pPr>
+        <w:spacing w:line="240" w:lineRule="auto"/>
+        <w:rPr>
+          <w:lang w:val="en-US"/>
+        </w:rPr>
+      </w:pPr>
+      <w:r>
+        <w:rPr>
+          <w:lang w:val="en-US"/>
+        </w:rPr>
+        <w:tab/>
+        <w:t xml:space="preserve">   LXI H,C050</w:t>
+      </w:r>
+    </w:p>
+    <w:p>
+      <w:pPr>
+        <w:spacing w:line="240" w:lineRule="auto"/>
+        <w:rPr>
+          <w:lang w:val="en-US"/>
+        </w:rPr>
+      </w:pPr>
+      <w:r>
+        <w:rPr>
+          <w:lang w:val="en-US"/>
+        </w:rPr>
+        <w:tab/>
+        <w:t xml:space="preserve">   MOV A,M</w:t>
+      </w:r>
+    </w:p>
+    <w:p>
+      <w:pPr>
+        <w:spacing w:line="240" w:lineRule="auto"/>
+        <w:rPr>
+          <w:lang w:val="en-US"/>
+        </w:rPr>
+      </w:pPr>
+      <w:r>
+        <w:rPr>
+          <w:lang w:val="en-US"/>
+        </w:rPr>
+        <w:tab/>
+        <w:t xml:space="preserve">   INX H</w:t>
+      </w:r>
+    </w:p>
+    <w:p>
+      <w:pPr>
+        <w:spacing w:line="240" w:lineRule="auto"/>
+        <w:rPr>
+          <w:lang w:val="en-US"/>
+        </w:rPr>
+      </w:pPr>
+      <w:r>
+        <w:rPr>
+          <w:lang w:val="en-US"/>
+        </w:rPr>
+        <w:tab/>
+        <w:t xml:space="preserve">   ADD M</w:t>
+      </w:r>
+    </w:p>
+    <w:p>
+      <w:pPr>
+        <w:spacing w:line="240" w:lineRule="auto"/>
+        <w:rPr>
+          <w:lang w:val="en-US"/>
+        </w:rPr>
+      </w:pPr>
+      <w:r>
+        <w:rPr>
+          <w:lang w:val="en-US"/>
+        </w:rPr>
+        <w:tab/>
+        <w:t xml:space="preserve">   STA C052</w:t>
+      </w:r>
+    </w:p>
+    <w:p>
+      <w:pPr>
+        <w:spacing w:line="240" w:lineRule="auto"/>
+        <w:rPr>
+          <w:lang w:val="en-US"/>
+        </w:rPr>
+      </w:pPr>
+      <w:r>
+        <w:rPr>
+          <w:lang w:val="en-US"/>
+        </w:rPr>
+        <w:tab/>
+        <w:t xml:space="preserve">   HLT</w:t>
+      </w:r>
+    </w:p>
+    <w:p>
+      <w:pPr>
+        <w:spacing w:line="240" w:lineRule="auto"/>
+        <w:rPr>
+          <w:lang w:val="en-US"/>
+        </w:rPr>
+      </w:pPr>
+    </w:p>
+    <w:p>
+      <w:pPr>
+        <w:spacing w:line="240" w:lineRule="auto"/>
+        <w:rPr>
+          <w:lang w:val="en-US"/>
+        </w:rPr>
+      </w:pPr>
+      <w:r>
+        <w:rPr>
+          <w:lang w:val="en-US"/>
+        </w:rPr>
+        <w:t># ORG C050</w:t>
+      </w:r>
+    </w:p>
+    <w:p>
+      <w:pPr>
+        <w:spacing w:line="240" w:lineRule="auto"/>
+        <w:rPr>
+          <w:lang w:val="en-US"/>
+        </w:rPr>
+      </w:pPr>
+      <w:r>
+        <w:rPr>
+          <w:lang w:val="en-US"/>
+        </w:rPr>
+        <w:t># DB 55H,66H</w:t>
+      </w:r>
+    </w:p>
+    <w:p>
+      <w:pPr>
+        <w:spacing w:line="240" w:lineRule="auto"/>
+        <w:rPr>
+          <w:lang w:val="en-US"/>
+        </w:rPr>
+      </w:pPr>
+    </w:p>
+    <w:p>
+      <w:pPr>
+        <w:spacing w:line="240" w:lineRule="auto"/>
         <w:rPr>
           <w:sz w:val="28"/>
           <w:szCs w:val="28"/>
           <w:lang w:val="en-US"/>
         </w:rPr>
-        <w:t>8 bit</w:t>
-      </w:r>
-      <w:proofErr w:type="gramEnd"/>
+      </w:pPr>
       <w:r>
         <w:rPr>
           <w:sz w:val="28"/>
           <w:szCs w:val="28"/>
           <w:lang w:val="en-US"/>
         </w:rPr>
-        <w:t xml:space="preserve"> numbers having 16 bit sum.</w:t>
-      </w:r>
-    </w:p>
-    <w:p>
-      <w:pPr>
-        <w:spacing w:line="240" w:lineRule="auto"/>
-        <w:rPr>
-          <w:lang w:val="en-US"/>
-        </w:rPr>
-      </w:pPr>
-      <w:r>
-        <w:rPr>
-          <w:lang w:val="en-US"/>
-        </w:rPr>
-        <w:t># BEGIN 0000H</w:t>
-      </w:r>
-    </w:p>
-    <w:p>
-      <w:pPr>
-        <w:spacing w:line="240" w:lineRule="auto"/>
-        <w:rPr>
-          <w:lang w:val="en-US"/>
-        </w:rPr>
-      </w:pPr>
-      <w:r>
-        <w:rPr>
-          <w:lang w:val="en-US"/>
-        </w:rPr>
-        <w:tab/>
-        <w:t xml:space="preserve">   LXI </w:t>
-      </w:r>
-      <w:proofErr w:type="gramStart"/>
-      <w:r>
-        <w:rPr>
-          <w:lang w:val="en-US"/>
-        </w:rPr>
-        <w:t>H,C</w:t>
-      </w:r>
-      <w:proofErr w:type="gramEnd"/>
-      <w:r>
-        <w:rPr>
-          <w:lang w:val="en-US"/>
-        </w:rPr>
-        <w:t>050</w:t>
-      </w:r>
-    </w:p>
-    <w:p>
-      <w:pPr>
-        <w:spacing w:line="240" w:lineRule="auto"/>
-        <w:rPr>
-          <w:lang w:val="en-US"/>
-        </w:rPr>
-      </w:pPr>
-      <w:r>
-        <w:rPr>
-          <w:lang w:val="en-US"/>
-        </w:rPr>
-        <w:tab/>
-        <w:t xml:space="preserve">   MOV </w:t>
-      </w:r>
-      <w:proofErr w:type="gramStart"/>
-      <w:r>
-        <w:rPr>
-          <w:lang w:val="en-US"/>
-        </w:rPr>
-        <w:t>A,M</w:t>
-      </w:r>
-      <w:proofErr w:type="gramEnd"/>
-    </w:p>
-    <w:p>
-      <w:pPr>
-        <w:spacing w:line="240" w:lineRule="auto"/>
-        <w:rPr>
-          <w:lang w:val="en-US"/>
-        </w:rPr>
-      </w:pPr>
-      <w:r>
-        <w:rPr>
-          <w:lang w:val="en-US"/>
-        </w:rPr>
-        <w:tab/>
-        <w:t xml:space="preserve">   INX H</w:t>
-      </w:r>
-    </w:p>
-    <w:p>
-      <w:pPr>
-        <w:spacing w:line="240" w:lineRule="auto"/>
-        <w:rPr>
-          <w:lang w:val="en-US"/>
-        </w:rPr>
-      </w:pPr>
-      <w:r>
-        <w:rPr>
-          <w:lang w:val="en-US"/>
-        </w:rPr>
-        <w:tab/>
-        <w:t xml:space="preserve">   ADD M</w:t>
-      </w:r>
-    </w:p>
-    <w:p>
-      <w:pPr>
-        <w:spacing w:line="240" w:lineRule="auto"/>
-        <w:rPr>
-          <w:lang w:val="en-US"/>
-        </w:rPr>
-      </w:pPr>
-      <w:r>
-        <w:rPr>
-          <w:lang w:val="en-US"/>
-        </w:rPr>
-        <w:tab/>
-        <w:t xml:space="preserve">   STA C052</w:t>
-      </w:r>
-    </w:p>
-    <w:p>
-      <w:pPr>
-        <w:spacing w:line="240" w:lineRule="auto"/>
-        <w:rPr>
-          <w:lang w:val="en-US"/>
-        </w:rPr>
-      </w:pPr>
-      <w:r>
-        <w:rPr>
-          <w:lang w:val="en-US"/>
-        </w:rPr>
-        <w:tab/>
-        <w:t xml:space="preserve">   HLT</w:t>
-      </w:r>
-    </w:p>
-    <w:p>
-      <w:pPr>
-        <w:spacing w:line="240" w:lineRule="auto"/>
-        <w:rPr>
-          <w:lang w:val="en-US"/>
-        </w:rPr>
-      </w:pPr>
-    </w:p>
-    <w:p>
-      <w:pPr>
-        <w:spacing w:line="240" w:lineRule="auto"/>
-        <w:rPr>
-          <w:lang w:val="en-US"/>
-        </w:rPr>
-      </w:pPr>
-      <w:r>
-        <w:rPr>
-          <w:lang w:val="en-US"/>
-        </w:rPr>
-        <w:t># ORG C050</w:t>
-      </w:r>
-    </w:p>
-    <w:p>
-      <w:pPr>
-        <w:spacing w:line="240" w:lineRule="auto"/>
-        <w:rPr>
-          <w:lang w:val="en-US"/>
-        </w:rPr>
-      </w:pPr>
-      <w:r>
-        <w:rPr>
-          <w:lang w:val="en-US"/>
-        </w:rPr>
-        <w:t># DB 55H,66H</w:t>
-      </w:r>
-    </w:p>
-    <w:p>
-      <w:pPr>
-        <w:spacing w:line="240" w:lineRule="auto"/>
-        <w:rPr>
-          <w:lang w:val="en-US"/>
-        </w:rPr>
-      </w:pPr>
-    </w:p>
-    <w:p>
-      <w:pPr>
-        <w:spacing w:line="240" w:lineRule="auto"/>
+        <w:t xml:space="preserve">2. </w:t>
+      </w:r>
+      <w:r>
         <w:rPr>
           <w:sz w:val="28"/>
           <w:szCs w:val="28"/>
           <w:lang w:val="en-US"/>
         </w:rPr>
-      </w:pPr>
-      <w:r>
+        <w:t>Subtraction of two 8 bit numbers (Single program should satisfy the following cases)</w:t>
+      </w:r>
+    </w:p>
+    <w:p>
+      <w:pPr>
+        <w:spacing w:line="240" w:lineRule="auto"/>
         <w:rPr>
           <w:sz w:val="28"/>
           <w:szCs w:val="28"/>
           <w:lang w:val="en-US"/>
         </w:rPr>
-        <w:t xml:space="preserve">2. </w:t>
-      </w:r>
-      <w:r>
+      </w:pPr>
+    </w:p>
+    <w:p>
+      <w:pPr>
+        <w:spacing w:line="240" w:lineRule="auto"/>
         <w:rPr>
           <w:sz w:val="28"/>
           <w:szCs w:val="28"/>
           <w:lang w:val="en-US"/>
         </w:rPr>
-        <w:t xml:space="preserve">Subtraction of two </w:t>
-      </w:r>
-      <w:proofErr w:type="gramStart"/>
+      </w:pPr>
       <w:r>
         <w:rPr>
           <w:sz w:val="28"/>
           <w:szCs w:val="28"/>
           <w:lang w:val="en-US"/>
         </w:rPr>
-        <w:t>8 bit</w:t>
-      </w:r>
-      <w:proofErr w:type="gramEnd"/>
-      <w:r>
+        <w:t>Case:1 When minuend is greater than subtrahend</w:t>
+      </w:r>
+    </w:p>
+    <w:p>
+      <w:pPr>
+        <w:spacing w:line="240" w:lineRule="auto"/>
+        <w:rPr>
+          <w:lang w:val="en-US"/>
+        </w:rPr>
+      </w:pPr>
+      <w:r>
+        <w:rPr>
+          <w:lang w:val="en-US"/>
+        </w:rPr>
+        <w:t># BEGIN 0000H</w:t>
+      </w:r>
+    </w:p>
+    <w:p>
+      <w:pPr>
+        <w:spacing w:line="240" w:lineRule="auto"/>
+        <w:rPr>
+          <w:lang w:val="en-US"/>
+        </w:rPr>
+      </w:pPr>
+      <w:r>
+        <w:rPr>
+          <w:lang w:val="en-US"/>
+        </w:rPr>
+        <w:tab/>
+        <w:t xml:space="preserve">   MVI A, 66H</w:t>
+      </w:r>
+    </w:p>
+    <w:p>
+      <w:pPr>
+        <w:spacing w:line="240" w:lineRule="auto"/>
+        <w:rPr>
+          <w:lang w:val="en-US"/>
+        </w:rPr>
+      </w:pPr>
+      <w:r>
+        <w:rPr>
+          <w:lang w:val="en-US"/>
+        </w:rPr>
+        <w:tab/>
+        <w:t xml:space="preserve">   MVI B, 55H</w:t>
+      </w:r>
+    </w:p>
+    <w:p>
+      <w:pPr>
+        <w:spacing w:line="240" w:lineRule="auto"/>
+        <w:rPr>
+          <w:lang w:val="en-US"/>
+        </w:rPr>
+      </w:pPr>
+      <w:r>
+        <w:rPr>
+          <w:lang w:val="en-US"/>
+        </w:rPr>
+        <w:tab/>
+        <w:t>CMP B</w:t>
+      </w:r>
+    </w:p>
+    <w:p>
+      <w:pPr>
+        <w:spacing w:line="240" w:lineRule="auto"/>
+        <w:rPr>
+          <w:lang w:val="en-US"/>
+        </w:rPr>
+      </w:pPr>
+      <w:r>
+        <w:rPr>
+          <w:lang w:val="en-US"/>
+        </w:rPr>
+        <w:tab/>
+        <w:t xml:space="preserve">   JC LABEL</w:t>
+      </w:r>
+    </w:p>
+    <w:p>
+      <w:pPr>
+        <w:spacing w:line="240" w:lineRule="auto"/>
+        <w:rPr>
+          <w:lang w:val="en-US"/>
+        </w:rPr>
+      </w:pPr>
+      <w:r>
+        <w:rPr>
+          <w:lang w:val="en-US"/>
+        </w:rPr>
+        <w:tab/>
+        <w:t xml:space="preserve">   SUB B</w:t>
+      </w:r>
+    </w:p>
+    <w:p>
+      <w:pPr>
+        <w:spacing w:line="240" w:lineRule="auto"/>
+        <w:rPr>
+          <w:lang w:val="en-US"/>
+        </w:rPr>
+      </w:pPr>
+      <w:r>
+        <w:rPr>
+          <w:lang w:val="en-US"/>
+        </w:rPr>
+        <w:tab/>
+        <w:t xml:space="preserve">   STA C052</w:t>
+      </w:r>
+    </w:p>
+    <w:p>
+      <w:pPr>
+        <w:spacing w:line="240" w:lineRule="auto"/>
+        <w:rPr>
+          <w:lang w:val="en-US"/>
+        </w:rPr>
+      </w:pPr>
+      <w:r>
+        <w:rPr>
+          <w:lang w:val="en-US"/>
+        </w:rPr>
+        <w:tab/>
+        <w:t xml:space="preserve">   HLT</w:t>
+      </w:r>
+    </w:p>
+    <w:p>
+      <w:pPr>
+        <w:spacing w:line="240" w:lineRule="auto"/>
+        <w:rPr>
+          <w:lang w:val="en-US"/>
+        </w:rPr>
+      </w:pPr>
+    </w:p>
+    <w:p>
+      <w:pPr>
+        <w:spacing w:line="240" w:lineRule="auto"/>
+        <w:rPr>
+          <w:lang w:val="en-US"/>
+        </w:rPr>
+      </w:pPr>
+      <w:r>
+        <w:rPr>
+          <w:lang w:val="en-US"/>
+        </w:rPr>
+        <w:t>LABEL:</w:t>
+      </w:r>
+    </w:p>
+    <w:p>
+      <w:pPr>
+        <w:spacing w:line="240" w:lineRule="auto"/>
+        <w:rPr>
+          <w:lang w:val="en-US"/>
+        </w:rPr>
+      </w:pPr>
+      <w:r>
+        <w:rPr>
+          <w:lang w:val="en-US"/>
+        </w:rPr>
+        <w:tab/>
+        <w:t>SUB B</w:t>
+      </w:r>
+    </w:p>
+    <w:p>
+      <w:pPr>
+        <w:spacing w:line="240" w:lineRule="auto"/>
+        <w:rPr>
+          <w:lang w:val="en-US"/>
+        </w:rPr>
+      </w:pPr>
+      <w:r>
+        <w:rPr>
+          <w:lang w:val="en-US"/>
+        </w:rPr>
+        <w:tab/>
+        <w:t>CMA</w:t>
+      </w:r>
+    </w:p>
+    <w:p>
+      <w:pPr>
+        <w:spacing w:line="240" w:lineRule="auto"/>
+        <w:rPr>
+          <w:lang w:val="en-US"/>
+        </w:rPr>
+      </w:pPr>
+      <w:r>
+        <w:rPr>
+          <w:lang w:val="en-US"/>
+        </w:rPr>
+        <w:tab/>
+        <w:t>INR A</w:t>
+      </w:r>
+    </w:p>
+    <w:p>
+      <w:pPr>
+        <w:spacing w:line="240" w:lineRule="auto"/>
+        <w:rPr>
+          <w:lang w:val="en-US"/>
+        </w:rPr>
+      </w:pPr>
+      <w:r>
+        <w:rPr>
+          <w:lang w:val="en-US"/>
+        </w:rPr>
+        <w:lastRenderedPageBreak/>
+        <w:tab/>
+        <w:t>STA C052h</w:t>
+      </w:r>
+    </w:p>
+    <w:p>
+      <w:pPr>
+        <w:spacing w:line="240" w:lineRule="auto"/>
+        <w:rPr>
+          <w:lang w:val="en-US"/>
+        </w:rPr>
+      </w:pPr>
+      <w:r>
+        <w:rPr>
+          <w:lang w:val="en-US"/>
+        </w:rPr>
+        <w:tab/>
+        <w:t>HLT</w:t>
+      </w:r>
+    </w:p>
+    <w:p>
+      <w:pPr>
+        <w:spacing w:line="240" w:lineRule="auto"/>
         <w:rPr>
           <w:sz w:val="28"/>
           <w:szCs w:val="28"/>
           <w:lang w:val="en-US"/>
         </w:rPr>
-        <w:t xml:space="preserve"> numbers (Single program should satisfy the following cases)</w:t>
-      </w:r>
+      </w:pPr>
     </w:p>
     <w:p>
       <w:pPr>
@@ -297,23 +494,13 @@
           <w:lang w:val="en-US"/>
         </w:rPr>
       </w:pPr>
-    </w:p>
-    <w:p>
-      <w:pPr>
-        <w:spacing w:line="240" w:lineRule="auto"/>
+      <w:r>
         <w:rPr>
           <w:sz w:val="28"/>
           <w:szCs w:val="28"/>
           <w:lang w:val="en-US"/>
         </w:rPr>
-      </w:pPr>
-      <w:r>
-        <w:rPr>
-          <w:sz w:val="28"/>
-          <w:szCs w:val="28"/>
-          <w:lang w:val="en-US"/>
-        </w:rPr>
-        <w:t>Case:1 When minuend is greater than subtrahend</w:t>
+        <w:t>Case 2: When minuend is smaller than subtrahend</w:t>
       </w:r>
     </w:p>
     <w:p>
@@ -342,22 +529,52 @@
           <w:lang w:val="en-US"/>
         </w:rPr>
         <w:tab/>
-        <w:t xml:space="preserve">   MVI A, 66H</w:t>
-      </w:r>
-    </w:p>
-    <w:p>
-      <w:pPr>
-        <w:spacing w:line="240" w:lineRule="auto"/>
-        <w:rPr>
-          <w:lang w:val="en-US"/>
-        </w:rPr>
-      </w:pPr>
-      <w:r>
-        <w:rPr>
-          <w:lang w:val="en-US"/>
-        </w:rPr>
-        <w:tab/>
-        <w:t xml:space="preserve">   MVI B, 55H</w:t>
+        <w:t xml:space="preserve">   LXI H,C050</w:t>
+      </w:r>
+    </w:p>
+    <w:p>
+      <w:pPr>
+        <w:spacing w:line="240" w:lineRule="auto"/>
+        <w:rPr>
+          <w:lang w:val="en-US"/>
+        </w:rPr>
+      </w:pPr>
+      <w:r>
+        <w:rPr>
+          <w:lang w:val="en-US"/>
+        </w:rPr>
+        <w:tab/>
+        <w:t>MOV A,M</w:t>
+      </w:r>
+    </w:p>
+    <w:p>
+      <w:pPr>
+        <w:spacing w:line="240" w:lineRule="auto"/>
+        <w:rPr>
+          <w:lang w:val="en-US"/>
+        </w:rPr>
+      </w:pPr>
+      <w:r>
+        <w:rPr>
+          <w:lang w:val="en-US"/>
+        </w:rPr>
+        <w:tab/>
+        <w:t>INX H</w:t>
+      </w:r>
+    </w:p>
+    <w:p>
+      <w:pPr>
+        <w:spacing w:line="240" w:lineRule="auto"/>
+        <w:rPr>
+          <w:lang w:val="en-US"/>
+        </w:rPr>
+      </w:pPr>
+      <w:r>
+        <w:rPr>
+          <w:lang w:val="en-US"/>
+        </w:rPr>
+        <w:tab/>
+        <w:t>MOV B,M</w:t>
       </w:r>
     </w:p>
     <w:p>
@@ -513,7 +730,6 @@
         <w:rPr>
           <w:lang w:val="en-US"/>
         </w:rPr>
-        <w:lastRenderedPageBreak/>
         <w:tab/>
         <w:t>STA C052h</w:t>
       </w:r>
@@ -537,39 +753,37 @@
       <w:pPr>
         <w:spacing w:line="240" w:lineRule="auto"/>
         <w:rPr>
-          <w:sz w:val="28"/>
-          <w:szCs w:val="28"/>
-          <w:lang w:val="en-US"/>
-        </w:rPr>
-      </w:pPr>
-    </w:p>
-    <w:p>
-      <w:pPr>
-        <w:spacing w:line="240" w:lineRule="auto"/>
-        <w:rPr>
-          <w:sz w:val="28"/>
-          <w:szCs w:val="28"/>
-          <w:lang w:val="en-US"/>
-        </w:rPr>
-      </w:pPr>
-      <w:r>
-        <w:rPr>
-          <w:sz w:val="28"/>
-          <w:szCs w:val="28"/>
-          <w:lang w:val="en-US"/>
-        </w:rPr>
-        <w:t>Case 2: When minuend is smaller than subtrahend</w:t>
-      </w:r>
-    </w:p>
-    <w:p>
-      <w:pPr>
-        <w:spacing w:line="240" w:lineRule="auto"/>
-        <w:rPr>
-          <w:sz w:val="28"/>
-          <w:szCs w:val="28"/>
-          <w:lang w:val="en-US"/>
-        </w:rPr>
-      </w:pPr>
+          <w:lang w:val="en-US"/>
+        </w:rPr>
+      </w:pPr>
+    </w:p>
+    <w:p>
+      <w:pPr>
+        <w:spacing w:line="240" w:lineRule="auto"/>
+        <w:rPr>
+          <w:lang w:val="en-US"/>
+        </w:rPr>
+      </w:pPr>
+      <w:r>
+        <w:rPr>
+          <w:lang w:val="en-US"/>
+        </w:rPr>
+        <w:t>#ORG C050</w:t>
+      </w:r>
+    </w:p>
+    <w:p>
+      <w:pPr>
+        <w:spacing w:line="240" w:lineRule="auto"/>
+        <w:rPr>
+          <w:lang w:val="en-US"/>
+        </w:rPr>
+      </w:pPr>
+      <w:r>
+        <w:rPr>
+          <w:lang w:val="en-US"/>
+        </w:rPr>
+        <w:t>#DB 55H, 76H</w:t>
+      </w:r>
     </w:p>
     <w:sectPr>
       <w:pgSz w:w="11906" w:h="16838"/>

</xml_diff>